<commit_message>
- Creation of json
</commit_message>
<xml_diff>
--- a/data/test/Request for Proposal.docx
+++ b/data/test/Request for Proposal.docx
@@ -32,6 +32,14 @@
       </w:pPr>
       <w:r>
         <w:t>Address: 150 Greenway Blvd, Suite 300, Eco Park, Surrey, GU14 7EZ</w:t>
+      </w:r>
+    </w:p>
+    <w:p>
+      <w:pPr>
+        <w:pStyle w:val="NoSpacing"/>
+      </w:pPr>
+      <w:r>
+        <w:t>Email: jonathan@grienfeld.gs</w:t>
       </w:r>
     </w:p>
     <w:p>

</xml_diff>